<commit_message>
fix date of payment
</commit_message>
<xml_diff>
--- a/2024/instructions/Payment-Instructions-AthNLP2024.docx
+++ b/2024/instructions/Payment-Instructions-AthNLP2024.docx
@@ -62,7 +62,72 @@
           <w:lang w:val="en-US" w:eastAsia="el-GR"/>
           <w14:ligatures w14:val="none"/>
         </w:rPr>
-        <w:t>Wednesday, July 31, 2024.</w:t>
+        <w:t>Friday</w:t>
+      </w:r>
+      <w:r>
+        <w:rPr>
+          <w:rFonts w:ascii="Times New Roman" w:eastAsia="Times New Roman" w:hAnsi="Times New Roman" w:cs="Times New Roman"/>
+          <w:b/>
+          <w:bCs/>
+          <w:kern w:val="0"/>
+          <w:sz w:val="24"/>
+          <w:szCs w:val="24"/>
+          <w:lang w:val="en-US" w:eastAsia="el-GR"/>
+          <w14:ligatures w14:val="none"/>
+        </w:rPr>
+        <w:t xml:space="preserve">, </w:t>
+      </w:r>
+      <w:r>
+        <w:rPr>
+          <w:rFonts w:ascii="Times New Roman" w:eastAsia="Times New Roman" w:hAnsi="Times New Roman" w:cs="Times New Roman"/>
+          <w:b/>
+          <w:bCs/>
+          <w:kern w:val="0"/>
+          <w:sz w:val="24"/>
+          <w:szCs w:val="24"/>
+          <w:lang w:val="en-US" w:eastAsia="el-GR"/>
+          <w14:ligatures w14:val="none"/>
+        </w:rPr>
+        <w:t>August</w:t>
+      </w:r>
+      <w:r>
+        <w:rPr>
+          <w:rFonts w:ascii="Times New Roman" w:eastAsia="Times New Roman" w:hAnsi="Times New Roman" w:cs="Times New Roman"/>
+          <w:b/>
+          <w:bCs/>
+          <w:kern w:val="0"/>
+          <w:sz w:val="24"/>
+          <w:szCs w:val="24"/>
+          <w:lang w:val="en-US" w:eastAsia="el-GR"/>
+          <w14:ligatures w14:val="none"/>
+        </w:rPr>
+        <w:t xml:space="preserve"> </w:t>
+      </w:r>
+      <w:r>
+        <w:rPr>
+          <w:rFonts w:ascii="Times New Roman" w:eastAsia="Times New Roman" w:hAnsi="Times New Roman" w:cs="Times New Roman"/>
+          <w:b/>
+          <w:bCs/>
+          <w:kern w:val="0"/>
+          <w:sz w:val="24"/>
+          <w:szCs w:val="24"/>
+          <w:lang w:val="en-US" w:eastAsia="el-GR"/>
+          <w14:ligatures w14:val="none"/>
+        </w:rPr>
+        <w:t>2</w:t>
+      </w:r>
+      <w:r>
+        <w:rPr>
+          <w:rFonts w:ascii="Times New Roman" w:eastAsia="Times New Roman" w:hAnsi="Times New Roman" w:cs="Times New Roman"/>
+          <w:b/>
+          <w:bCs/>
+          <w:kern w:val="0"/>
+          <w:sz w:val="24"/>
+          <w:szCs w:val="24"/>
+          <w:lang w:val="en-US" w:eastAsia="el-GR"/>
+          <w14:ligatures w14:val="none"/>
+        </w:rPr>
+        <w:t>, 2024.</w:t>
       </w:r>
     </w:p>
     <w:p>
@@ -503,31 +568,7 @@
           <w:lang w:val="en-US" w:eastAsia="el-GR"/>
           <w14:ligatures w14:val="none"/>
         </w:rPr>
-        <w:t xml:space="preserve">Bank Name: EFG EUROBANK </w:t>
-      </w:r>
-      <w:proofErr w:type="spellStart"/>
-      <w:r>
-        <w:rPr>
-          <w:rFonts w:ascii="Times New Roman" w:eastAsia="Times New Roman" w:hAnsi="Times New Roman" w:cs="Times New Roman"/>
-          <w:kern w:val="0"/>
-          <w:sz w:val="24"/>
-          <w:szCs w:val="24"/>
-          <w:lang w:val="en-US" w:eastAsia="el-GR"/>
-          <w14:ligatures w14:val="none"/>
-        </w:rPr>
-        <w:t>Ergasias</w:t>
-      </w:r>
-      <w:proofErr w:type="spellEnd"/>
-      <w:r>
-        <w:rPr>
-          <w:rFonts w:ascii="Times New Roman" w:eastAsia="Times New Roman" w:hAnsi="Times New Roman" w:cs="Times New Roman"/>
-          <w:kern w:val="0"/>
-          <w:sz w:val="24"/>
-          <w:szCs w:val="24"/>
-          <w:lang w:val="en-US" w:eastAsia="el-GR"/>
-          <w14:ligatures w14:val="none"/>
-        </w:rPr>
-        <w:t xml:space="preserve"> S.A.</w:t>
+        <w:t>Bank Name: EFG EUROBANK Ergasias S.A.</w:t>
       </w:r>
     </w:p>
     <w:p>
@@ -736,7 +777,7 @@
       <w:hyperlink r:id="rId7" w:history="1">
         <w:r>
           <w:rPr>
-            <w:rStyle w:val="-"/>
+            <w:rStyle w:val="Hyperlink"/>
             <w:rFonts w:ascii="Times New Roman" w:eastAsia="Times New Roman" w:hAnsi="Times New Roman" w:cs="Times New Roman"/>
             <w:b/>
             <w:bCs/>
@@ -761,20 +802,7 @@
           <w:lang w:val="en-US" w:eastAsia="el-GR"/>
           <w14:ligatures w14:val="none"/>
         </w:rPr>
-        <w:t xml:space="preserve"> </w:t>
-      </w:r>
-      <w:r>
-        <w:rPr>
-          <w:rFonts w:ascii="Times New Roman" w:eastAsia="Times New Roman" w:hAnsi="Times New Roman" w:cs="Times New Roman"/>
-          <w:b/>
-          <w:bCs/>
-          <w:kern w:val="0"/>
-          <w:sz w:val="24"/>
-          <w:szCs w:val="24"/>
-          <w:lang w:val="en-US" w:eastAsia="el-GR"/>
-          <w14:ligatures w14:val="none"/>
-        </w:rPr>
-        <w:t>a copy of the transfer receipt/document issued by your bank.</w:t>
+        <w:t xml:space="preserve"> a copy of the transfer receipt/document issued by your bank.</w:t>
       </w:r>
       <w:r>
         <w:rPr>
@@ -871,23 +899,8 @@
           <w:lang w:val="en-US" w:eastAsia="el-GR"/>
           <w14:ligatures w14:val="none"/>
         </w:rPr>
-        <w:t xml:space="preserve">on Eurobank </w:t>
-      </w:r>
-      <w:proofErr w:type="spellStart"/>
-      <w:r>
-        <w:rPr>
-          <w:rFonts w:ascii="Times New Roman" w:eastAsia="Times New Roman" w:hAnsi="Times New Roman" w:cs="Times New Roman"/>
-          <w:b/>
-          <w:bCs/>
-          <w:kern w:val="0"/>
-          <w:sz w:val="24"/>
-          <w:szCs w:val="24"/>
-          <w:lang w:val="en-US" w:eastAsia="el-GR"/>
-          <w14:ligatures w14:val="none"/>
-        </w:rPr>
-        <w:t>livepay</w:t>
-      </w:r>
-      <w:proofErr w:type="spellEnd"/>
+        <w:t>on Eurobank livepay</w:t>
+      </w:r>
     </w:p>
     <w:p>
       <w:pPr>
@@ -1089,7 +1102,7 @@
     </w:p>
     <w:tbl>
       <w:tblPr>
-        <w:tblStyle w:val="ab"/>
+        <w:tblStyle w:val="TableGrid"/>
         <w:tblW w:w="5000" w:type="pct"/>
         <w:tblLook w:val="04A0" w:firstRow="1" w:lastRow="0" w:firstColumn="1" w:lastColumn="0" w:noHBand="0" w:noVBand="1"/>
       </w:tblPr>
@@ -1165,7 +1178,6 @@
                 <w14:ligatures w14:val="none"/>
               </w:rPr>
             </w:pPr>
-            <w:proofErr w:type="spellStart"/>
             <w:r>
               <w:rPr>
                 <w:rFonts w:ascii="Times New Roman" w:eastAsia="Times New Roman" w:hAnsi="Times New Roman" w:cs="Times New Roman"/>
@@ -1175,19 +1187,7 @@
                 <w:lang w:eastAsia="el-GR"/>
                 <w14:ligatures w14:val="none"/>
               </w:rPr>
-              <w:t>Profession</w:t>
-            </w:r>
-            <w:proofErr w:type="spellEnd"/>
-            <w:r>
-              <w:rPr>
-                <w:rFonts w:ascii="Times New Roman" w:eastAsia="Times New Roman" w:hAnsi="Times New Roman" w:cs="Times New Roman"/>
-                <w:kern w:val="0"/>
-                <w:sz w:val="24"/>
-                <w:szCs w:val="24"/>
-                <w:lang w:eastAsia="el-GR"/>
-                <w14:ligatures w14:val="none"/>
-              </w:rPr>
-              <w:t> </w:t>
+              <w:t>Profession </w:t>
             </w:r>
           </w:p>
         </w:tc>
@@ -1286,7 +1286,6 @@
                 <w14:ligatures w14:val="none"/>
               </w:rPr>
             </w:pPr>
-            <w:proofErr w:type="spellStart"/>
             <w:r>
               <w:rPr>
                 <w:rFonts w:ascii="Times New Roman" w:eastAsia="Times New Roman" w:hAnsi="Times New Roman" w:cs="Times New Roman"/>
@@ -1296,19 +1295,7 @@
                 <w:lang w:eastAsia="el-GR"/>
                 <w14:ligatures w14:val="none"/>
               </w:rPr>
-              <w:t>Address</w:t>
-            </w:r>
-            <w:proofErr w:type="spellEnd"/>
-            <w:r>
-              <w:rPr>
-                <w:rFonts w:ascii="Times New Roman" w:eastAsia="Times New Roman" w:hAnsi="Times New Roman" w:cs="Times New Roman"/>
-                <w:kern w:val="0"/>
-                <w:sz w:val="24"/>
-                <w:szCs w:val="24"/>
-                <w:lang w:eastAsia="el-GR"/>
-                <w14:ligatures w14:val="none"/>
-              </w:rPr>
-              <w:t> </w:t>
+              <w:t>Address </w:t>
             </w:r>
           </w:p>
         </w:tc>
@@ -1329,7 +1316,6 @@
                 <w14:ligatures w14:val="none"/>
               </w:rPr>
             </w:pPr>
-            <w:proofErr w:type="spellStart"/>
             <w:r>
               <w:rPr>
                 <w:rFonts w:ascii="Times New Roman" w:eastAsia="Times New Roman" w:hAnsi="Times New Roman" w:cs="Times New Roman"/>
@@ -1339,19 +1325,7 @@
                 <w:lang w:eastAsia="el-GR"/>
                 <w14:ligatures w14:val="none"/>
               </w:rPr>
-              <w:t>City</w:t>
-            </w:r>
-            <w:proofErr w:type="spellEnd"/>
-            <w:r>
-              <w:rPr>
-                <w:rFonts w:ascii="Times New Roman" w:eastAsia="Times New Roman" w:hAnsi="Times New Roman" w:cs="Times New Roman"/>
-                <w:kern w:val="0"/>
-                <w:sz w:val="24"/>
-                <w:szCs w:val="24"/>
-                <w:lang w:eastAsia="el-GR"/>
-                <w14:ligatures w14:val="none"/>
-              </w:rPr>
-              <w:t> </w:t>
+              <w:t>City </w:t>
             </w:r>
           </w:p>
         </w:tc>
@@ -1396,7 +1370,6 @@
                 <w14:ligatures w14:val="none"/>
               </w:rPr>
             </w:pPr>
-            <w:proofErr w:type="spellStart"/>
             <w:r>
               <w:rPr>
                 <w:rFonts w:ascii="Times New Roman" w:eastAsia="Times New Roman" w:hAnsi="Times New Roman" w:cs="Times New Roman"/>
@@ -1406,19 +1379,7 @@
                 <w:lang w:eastAsia="el-GR"/>
                 <w14:ligatures w14:val="none"/>
               </w:rPr>
-              <w:t>Country</w:t>
-            </w:r>
-            <w:proofErr w:type="spellEnd"/>
-            <w:r>
-              <w:rPr>
-                <w:rFonts w:ascii="Times New Roman" w:eastAsia="Times New Roman" w:hAnsi="Times New Roman" w:cs="Times New Roman"/>
-                <w:kern w:val="0"/>
-                <w:sz w:val="24"/>
-                <w:szCs w:val="24"/>
-                <w:lang w:eastAsia="el-GR"/>
-                <w14:ligatures w14:val="none"/>
-              </w:rPr>
-              <w:t> </w:t>
+              <w:t>Country </w:t>
             </w:r>
           </w:p>
         </w:tc>
@@ -1531,7 +1492,7 @@
 <w:ftr xmlns:wpc="http://schemas.microsoft.com/office/word/2010/wordprocessingCanvas" xmlns:cx="http://schemas.microsoft.com/office/drawing/2014/chartex" xmlns:cx1="http://schemas.microsoft.com/office/drawing/2015/9/8/chartex" xmlns:cx2="http://schemas.microsoft.com/office/drawing/2015/10/21/chartex" xmlns:cx3="http://schemas.microsoft.com/office/drawing/2016/5/9/chartex" xmlns:cx4="http://schemas.microsoft.com/office/drawing/2016/5/10/chartex" xmlns:cx5="http://schemas.microsoft.com/office/drawing/2016/5/11/chartex" xmlns:cx6="http://schemas.microsoft.com/office/drawing/2016/5/12/chartex" xmlns:cx7="http://schemas.microsoft.com/office/drawing/2016/5/13/chartex" xmlns:cx8="http://schemas.microsoft.com/office/drawing/2016/5/14/chartex" xmlns:mc="http://schemas.openxmlformats.org/markup-compatibility/2006" xmlns:aink="http://schemas.microsoft.com/office/drawing/2016/ink" xmlns:am3d="http://schemas.microsoft.com/office/drawing/2017/model3d" xmlns:o="urn:schemas-microsoft-com:office:office" xmlns:oel="http://schemas.microsoft.com/office/2019/extlst" xmlns:r="http://schemas.openxmlformats.org/officeDocument/2006/relationships" xmlns:m="http://schemas.openxmlformats.org/officeDocument/2006/math" xmlns:v="urn:schemas-microsoft-com:vml" xmlns:wp14="http://schemas.microsoft.com/office/word/2010/wordprocessingDrawing" xmlns:wp="http://schemas.openxmlformats.org/drawingml/2006/wordprocessingDrawing" xmlns:w10="urn:schemas-microsoft-com:office:word" xmlns:w="http://schemas.openxmlformats.org/wordprocessingml/2006/main" xmlns:w14="http://schemas.microsoft.com/office/word/2010/wordml" xmlns:w15="http://schemas.microsoft.com/office/word/2012/wordml" xmlns:w16cex="http://schemas.microsoft.com/office/word/2018/wordml/cex" xmlns:w16cid="http://schemas.microsoft.com/office/word/2016/wordml/cid" xmlns:w16="http://schemas.microsoft.com/office/word/2018/wordml" xmlns:w16du="http://schemas.microsoft.com/office/word/2023/wordml/word16du" xmlns:w16sdtdh="http://schemas.microsoft.com/office/word/2020/wordml/sdtdatahash" xmlns:w16se="http://schemas.microsoft.com/office/word/2015/wordml/symex" xmlns:wpg="http://schemas.microsoft.com/office/word/2010/wordprocessingGroup" xmlns:wpi="http://schemas.microsoft.com/office/word/2010/wordprocessingInk" xmlns:wne="http://schemas.microsoft.com/office/word/2006/wordml" xmlns:wps="http://schemas.microsoft.com/office/word/2010/wordprocessingShape" mc:Ignorable="w14 w15 w16se w16cid w16 w16cex w16sdtdh w16du wp14">
   <w:tbl>
     <w:tblPr>
-      <w:tblStyle w:val="ab"/>
+      <w:tblStyle w:val="TableGrid"/>
       <w:tblW w:w="5000" w:type="pct"/>
       <w:tblBorders>
         <w:top w:val="none" w:sz="0" w:space="0" w:color="auto"/>
@@ -1666,7 +1627,7 @@
   </w:tbl>
   <w:p>
     <w:pPr>
-      <w:pStyle w:val="ae"/>
+      <w:pStyle w:val="Footer"/>
       <w:rPr>
         <w:lang w:val="en-US"/>
       </w:rPr>
@@ -2196,15 +2157,15 @@
     <w:lsdException w:name="Unresolved Mention" w:semiHidden="1" w:unhideWhenUsed="1"/>
     <w:lsdException w:name="Smart Link" w:semiHidden="1" w:unhideWhenUsed="1"/>
   </w:latentStyles>
-  <w:style w:type="paragraph" w:default="1" w:styleId="a">
+  <w:style w:type="paragraph" w:default="1" w:styleId="Normal">
     <w:name w:val="Normal"/>
     <w:qFormat/>
   </w:style>
-  <w:style w:type="paragraph" w:styleId="1">
+  <w:style w:type="paragraph" w:styleId="Heading1">
     <w:name w:val="heading 1"/>
-    <w:basedOn w:val="a"/>
-    <w:next w:val="a"/>
-    <w:link w:val="1Char"/>
+    <w:basedOn w:val="Normal"/>
+    <w:next w:val="Normal"/>
+    <w:link w:val="Heading1Char"/>
     <w:uiPriority w:val="9"/>
     <w:qFormat/>
     <w:rsid w:val="008C1E35"/>
@@ -2221,11 +2182,11 @@
       <w:szCs w:val="40"/>
     </w:rPr>
   </w:style>
-  <w:style w:type="paragraph" w:styleId="2">
+  <w:style w:type="paragraph" w:styleId="Heading2">
     <w:name w:val="heading 2"/>
-    <w:basedOn w:val="a"/>
-    <w:next w:val="a"/>
-    <w:link w:val="2Char"/>
+    <w:basedOn w:val="Normal"/>
+    <w:next w:val="Normal"/>
+    <w:link w:val="Heading2Char"/>
     <w:uiPriority w:val="9"/>
     <w:semiHidden/>
     <w:unhideWhenUsed/>
@@ -2244,11 +2205,11 @@
       <w:szCs w:val="32"/>
     </w:rPr>
   </w:style>
-  <w:style w:type="paragraph" w:styleId="3">
+  <w:style w:type="paragraph" w:styleId="Heading3">
     <w:name w:val="heading 3"/>
-    <w:basedOn w:val="a"/>
-    <w:next w:val="a"/>
-    <w:link w:val="3Char"/>
+    <w:basedOn w:val="Normal"/>
+    <w:next w:val="Normal"/>
+    <w:link w:val="Heading3Char"/>
     <w:uiPriority w:val="9"/>
     <w:semiHidden/>
     <w:unhideWhenUsed/>
@@ -2267,11 +2228,11 @@
       <w:szCs w:val="28"/>
     </w:rPr>
   </w:style>
-  <w:style w:type="paragraph" w:styleId="4">
+  <w:style w:type="paragraph" w:styleId="Heading4">
     <w:name w:val="heading 4"/>
-    <w:basedOn w:val="a"/>
-    <w:next w:val="a"/>
-    <w:link w:val="4Char"/>
+    <w:basedOn w:val="Normal"/>
+    <w:next w:val="Normal"/>
+    <w:link w:val="Heading4Char"/>
     <w:uiPriority w:val="9"/>
     <w:semiHidden/>
     <w:unhideWhenUsed/>
@@ -2290,11 +2251,11 @@
       <w:color w:val="2F5496" w:themeColor="accent1" w:themeShade="BF"/>
     </w:rPr>
   </w:style>
-  <w:style w:type="paragraph" w:styleId="5">
+  <w:style w:type="paragraph" w:styleId="Heading5">
     <w:name w:val="heading 5"/>
-    <w:basedOn w:val="a"/>
-    <w:next w:val="a"/>
-    <w:link w:val="5Char"/>
+    <w:basedOn w:val="Normal"/>
+    <w:next w:val="Normal"/>
+    <w:link w:val="Heading5Char"/>
     <w:uiPriority w:val="9"/>
     <w:semiHidden/>
     <w:unhideWhenUsed/>
@@ -2311,11 +2272,11 @@
       <w:color w:val="2F5496" w:themeColor="accent1" w:themeShade="BF"/>
     </w:rPr>
   </w:style>
-  <w:style w:type="paragraph" w:styleId="6">
+  <w:style w:type="paragraph" w:styleId="Heading6">
     <w:name w:val="heading 6"/>
-    <w:basedOn w:val="a"/>
-    <w:next w:val="a"/>
-    <w:link w:val="6Char"/>
+    <w:basedOn w:val="Normal"/>
+    <w:next w:val="Normal"/>
+    <w:link w:val="Heading6Char"/>
     <w:uiPriority w:val="9"/>
     <w:semiHidden/>
     <w:unhideWhenUsed/>
@@ -2334,11 +2295,11 @@
       <w:color w:val="595959" w:themeColor="text1" w:themeTint="A6"/>
     </w:rPr>
   </w:style>
-  <w:style w:type="paragraph" w:styleId="7">
+  <w:style w:type="paragraph" w:styleId="Heading7">
     <w:name w:val="heading 7"/>
-    <w:basedOn w:val="a"/>
-    <w:next w:val="a"/>
-    <w:link w:val="7Char"/>
+    <w:basedOn w:val="Normal"/>
+    <w:next w:val="Normal"/>
+    <w:link w:val="Heading7Char"/>
     <w:uiPriority w:val="9"/>
     <w:semiHidden/>
     <w:unhideWhenUsed/>
@@ -2355,11 +2316,11 @@
       <w:color w:val="595959" w:themeColor="text1" w:themeTint="A6"/>
     </w:rPr>
   </w:style>
-  <w:style w:type="paragraph" w:styleId="8">
+  <w:style w:type="paragraph" w:styleId="Heading8">
     <w:name w:val="heading 8"/>
-    <w:basedOn w:val="a"/>
-    <w:next w:val="a"/>
-    <w:link w:val="8Char"/>
+    <w:basedOn w:val="Normal"/>
+    <w:next w:val="Normal"/>
+    <w:link w:val="Heading8Char"/>
     <w:uiPriority w:val="9"/>
     <w:semiHidden/>
     <w:unhideWhenUsed/>
@@ -2378,11 +2339,11 @@
       <w:color w:val="272727" w:themeColor="text1" w:themeTint="D8"/>
     </w:rPr>
   </w:style>
-  <w:style w:type="paragraph" w:styleId="9">
+  <w:style w:type="paragraph" w:styleId="Heading9">
     <w:name w:val="heading 9"/>
-    <w:basedOn w:val="a"/>
-    <w:next w:val="a"/>
-    <w:link w:val="9Char"/>
+    <w:basedOn w:val="Normal"/>
+    <w:next w:val="Normal"/>
+    <w:link w:val="Heading9Char"/>
     <w:uiPriority w:val="9"/>
     <w:semiHidden/>
     <w:unhideWhenUsed/>
@@ -2399,12 +2360,13 @@
       <w:color w:val="272727" w:themeColor="text1" w:themeTint="D8"/>
     </w:rPr>
   </w:style>
-  <w:style w:type="character" w:default="1" w:styleId="a0">
+  <w:style w:type="character" w:default="1" w:styleId="DefaultParagraphFont">
     <w:name w:val="Default Paragraph Font"/>
     <w:uiPriority w:val="1"/>
+    <w:semiHidden/>
     <w:unhideWhenUsed/>
   </w:style>
-  <w:style w:type="table" w:default="1" w:styleId="a1">
+  <w:style w:type="table" w:default="1" w:styleId="TableNormal">
     <w:name w:val="Normal Table"/>
     <w:uiPriority w:val="99"/>
     <w:semiHidden/>
@@ -2419,16 +2381,16 @@
       </w:tblCellMar>
     </w:tblPr>
   </w:style>
-  <w:style w:type="numbering" w:default="1" w:styleId="a2">
+  <w:style w:type="numbering" w:default="1" w:styleId="NoList">
     <w:name w:val="No List"/>
     <w:uiPriority w:val="99"/>
     <w:semiHidden/>
     <w:unhideWhenUsed/>
   </w:style>
-  <w:style w:type="character" w:customStyle="1" w:styleId="1Char">
-    <w:name w:val="Επικεφαλίδα 1 Char"/>
-    <w:basedOn w:val="a0"/>
-    <w:link w:val="1"/>
+  <w:style w:type="character" w:customStyle="1" w:styleId="Heading1Char">
+    <w:name w:val="Heading 1 Char"/>
+    <w:basedOn w:val="DefaultParagraphFont"/>
+    <w:link w:val="Heading1"/>
     <w:uiPriority w:val="9"/>
     <w:rsid w:val="008C1E35"/>
     <w:rPr>
@@ -2438,10 +2400,10 @@
       <w:szCs w:val="40"/>
     </w:rPr>
   </w:style>
-  <w:style w:type="character" w:customStyle="1" w:styleId="2Char">
-    <w:name w:val="Επικεφαλίδα 2 Char"/>
-    <w:basedOn w:val="a0"/>
-    <w:link w:val="2"/>
+  <w:style w:type="character" w:customStyle="1" w:styleId="Heading2Char">
+    <w:name w:val="Heading 2 Char"/>
+    <w:basedOn w:val="DefaultParagraphFont"/>
+    <w:link w:val="Heading2"/>
     <w:uiPriority w:val="9"/>
     <w:semiHidden/>
     <w:rsid w:val="008C1E35"/>
@@ -2452,10 +2414,10 @@
       <w:szCs w:val="32"/>
     </w:rPr>
   </w:style>
-  <w:style w:type="character" w:customStyle="1" w:styleId="3Char">
-    <w:name w:val="Επικεφαλίδα 3 Char"/>
-    <w:basedOn w:val="a0"/>
-    <w:link w:val="3"/>
+  <w:style w:type="character" w:customStyle="1" w:styleId="Heading3Char">
+    <w:name w:val="Heading 3 Char"/>
+    <w:basedOn w:val="DefaultParagraphFont"/>
+    <w:link w:val="Heading3"/>
     <w:uiPriority w:val="9"/>
     <w:semiHidden/>
     <w:rsid w:val="008C1E35"/>
@@ -2466,10 +2428,10 @@
       <w:szCs w:val="28"/>
     </w:rPr>
   </w:style>
-  <w:style w:type="character" w:customStyle="1" w:styleId="4Char">
-    <w:name w:val="Επικεφαλίδα 4 Char"/>
-    <w:basedOn w:val="a0"/>
-    <w:link w:val="4"/>
+  <w:style w:type="character" w:customStyle="1" w:styleId="Heading4Char">
+    <w:name w:val="Heading 4 Char"/>
+    <w:basedOn w:val="DefaultParagraphFont"/>
+    <w:link w:val="Heading4"/>
     <w:uiPriority w:val="9"/>
     <w:semiHidden/>
     <w:rsid w:val="008C1E35"/>
@@ -2480,10 +2442,10 @@
       <w:color w:val="2F5496" w:themeColor="accent1" w:themeShade="BF"/>
     </w:rPr>
   </w:style>
-  <w:style w:type="character" w:customStyle="1" w:styleId="5Char">
-    <w:name w:val="Επικεφαλίδα 5 Char"/>
-    <w:basedOn w:val="a0"/>
-    <w:link w:val="5"/>
+  <w:style w:type="character" w:customStyle="1" w:styleId="Heading5Char">
+    <w:name w:val="Heading 5 Char"/>
+    <w:basedOn w:val="DefaultParagraphFont"/>
+    <w:link w:val="Heading5"/>
     <w:uiPriority w:val="9"/>
     <w:semiHidden/>
     <w:rsid w:val="008C1E35"/>
@@ -2492,10 +2454,10 @@
       <w:color w:val="2F5496" w:themeColor="accent1" w:themeShade="BF"/>
     </w:rPr>
   </w:style>
-  <w:style w:type="character" w:customStyle="1" w:styleId="6Char">
-    <w:name w:val="Επικεφαλίδα 6 Char"/>
-    <w:basedOn w:val="a0"/>
-    <w:link w:val="6"/>
+  <w:style w:type="character" w:customStyle="1" w:styleId="Heading6Char">
+    <w:name w:val="Heading 6 Char"/>
+    <w:basedOn w:val="DefaultParagraphFont"/>
+    <w:link w:val="Heading6"/>
     <w:uiPriority w:val="9"/>
     <w:semiHidden/>
     <w:rsid w:val="008C1E35"/>
@@ -2506,10 +2468,10 @@
       <w:color w:val="595959" w:themeColor="text1" w:themeTint="A6"/>
     </w:rPr>
   </w:style>
-  <w:style w:type="character" w:customStyle="1" w:styleId="7Char">
-    <w:name w:val="Επικεφαλίδα 7 Char"/>
-    <w:basedOn w:val="a0"/>
-    <w:link w:val="7"/>
+  <w:style w:type="character" w:customStyle="1" w:styleId="Heading7Char">
+    <w:name w:val="Heading 7 Char"/>
+    <w:basedOn w:val="DefaultParagraphFont"/>
+    <w:link w:val="Heading7"/>
     <w:uiPriority w:val="9"/>
     <w:semiHidden/>
     <w:rsid w:val="008C1E35"/>
@@ -2518,10 +2480,10 @@
       <w:color w:val="595959" w:themeColor="text1" w:themeTint="A6"/>
     </w:rPr>
   </w:style>
-  <w:style w:type="character" w:customStyle="1" w:styleId="8Char">
-    <w:name w:val="Επικεφαλίδα 8 Char"/>
-    <w:basedOn w:val="a0"/>
-    <w:link w:val="8"/>
+  <w:style w:type="character" w:customStyle="1" w:styleId="Heading8Char">
+    <w:name w:val="Heading 8 Char"/>
+    <w:basedOn w:val="DefaultParagraphFont"/>
+    <w:link w:val="Heading8"/>
     <w:uiPriority w:val="9"/>
     <w:semiHidden/>
     <w:rsid w:val="008C1E35"/>
@@ -2532,10 +2494,10 @@
       <w:color w:val="272727" w:themeColor="text1" w:themeTint="D8"/>
     </w:rPr>
   </w:style>
-  <w:style w:type="character" w:customStyle="1" w:styleId="9Char">
-    <w:name w:val="Επικεφαλίδα 9 Char"/>
-    <w:basedOn w:val="a0"/>
-    <w:link w:val="9"/>
+  <w:style w:type="character" w:customStyle="1" w:styleId="Heading9Char">
+    <w:name w:val="Heading 9 Char"/>
+    <w:basedOn w:val="DefaultParagraphFont"/>
+    <w:link w:val="Heading9"/>
     <w:uiPriority w:val="9"/>
     <w:semiHidden/>
     <w:rsid w:val="008C1E35"/>
@@ -2544,11 +2506,11 @@
       <w:color w:val="272727" w:themeColor="text1" w:themeTint="D8"/>
     </w:rPr>
   </w:style>
-  <w:style w:type="paragraph" w:styleId="a3">
+  <w:style w:type="paragraph" w:styleId="Title">
     <w:name w:val="Title"/>
-    <w:basedOn w:val="a"/>
-    <w:next w:val="a"/>
-    <w:link w:val="Char"/>
+    <w:basedOn w:val="Normal"/>
+    <w:next w:val="Normal"/>
+    <w:link w:val="TitleChar"/>
     <w:uiPriority w:val="10"/>
     <w:qFormat/>
     <w:rsid w:val="008C1E35"/>
@@ -2564,10 +2526,10 @@
       <w:szCs w:val="56"/>
     </w:rPr>
   </w:style>
-  <w:style w:type="character" w:customStyle="1" w:styleId="Char">
-    <w:name w:val="Τίτλος Char"/>
-    <w:basedOn w:val="a0"/>
-    <w:link w:val="a3"/>
+  <w:style w:type="character" w:customStyle="1" w:styleId="TitleChar">
+    <w:name w:val="Title Char"/>
+    <w:basedOn w:val="DefaultParagraphFont"/>
+    <w:link w:val="Title"/>
     <w:uiPriority w:val="10"/>
     <w:rsid w:val="008C1E35"/>
     <w:rPr>
@@ -2578,11 +2540,11 @@
       <w:szCs w:val="56"/>
     </w:rPr>
   </w:style>
-  <w:style w:type="paragraph" w:styleId="a4">
+  <w:style w:type="paragraph" w:styleId="Subtitle">
     <w:name w:val="Subtitle"/>
-    <w:basedOn w:val="a"/>
-    <w:next w:val="a"/>
-    <w:link w:val="Char0"/>
+    <w:basedOn w:val="Normal"/>
+    <w:next w:val="Normal"/>
+    <w:link w:val="SubtitleChar"/>
     <w:uiPriority w:val="11"/>
     <w:qFormat/>
     <w:rsid w:val="008C1E35"/>
@@ -2599,10 +2561,10 @@
       <w:szCs w:val="28"/>
     </w:rPr>
   </w:style>
-  <w:style w:type="character" w:customStyle="1" w:styleId="Char0">
-    <w:name w:val="Υπότιτλος Char"/>
-    <w:basedOn w:val="a0"/>
-    <w:link w:val="a4"/>
+  <w:style w:type="character" w:customStyle="1" w:styleId="SubtitleChar">
+    <w:name w:val="Subtitle Char"/>
+    <w:basedOn w:val="DefaultParagraphFont"/>
+    <w:link w:val="Subtitle"/>
     <w:uiPriority w:val="11"/>
     <w:rsid w:val="008C1E35"/>
     <w:rPr>
@@ -2613,11 +2575,11 @@
       <w:szCs w:val="28"/>
     </w:rPr>
   </w:style>
-  <w:style w:type="paragraph" w:styleId="a5">
+  <w:style w:type="paragraph" w:styleId="Quote">
     <w:name w:val="Quote"/>
-    <w:basedOn w:val="a"/>
-    <w:next w:val="a"/>
-    <w:link w:val="Char1"/>
+    <w:basedOn w:val="Normal"/>
+    <w:next w:val="Normal"/>
+    <w:link w:val="QuoteChar"/>
     <w:uiPriority w:val="29"/>
     <w:qFormat/>
     <w:rsid w:val="008C1E35"/>
@@ -2631,10 +2593,10 @@
       <w:color w:val="404040" w:themeColor="text1" w:themeTint="BF"/>
     </w:rPr>
   </w:style>
-  <w:style w:type="character" w:customStyle="1" w:styleId="Char1">
-    <w:name w:val="Απόσπασμα Char"/>
-    <w:basedOn w:val="a0"/>
-    <w:link w:val="a5"/>
+  <w:style w:type="character" w:customStyle="1" w:styleId="QuoteChar">
+    <w:name w:val="Quote Char"/>
+    <w:basedOn w:val="DefaultParagraphFont"/>
+    <w:link w:val="Quote"/>
     <w:uiPriority w:val="29"/>
     <w:rsid w:val="008C1E35"/>
     <w:rPr>
@@ -2643,9 +2605,9 @@
       <w:color w:val="404040" w:themeColor="text1" w:themeTint="BF"/>
     </w:rPr>
   </w:style>
-  <w:style w:type="paragraph" w:styleId="a6">
+  <w:style w:type="paragraph" w:styleId="ListParagraph">
     <w:name w:val="List Paragraph"/>
-    <w:basedOn w:val="a"/>
+    <w:basedOn w:val="Normal"/>
     <w:uiPriority w:val="34"/>
     <w:qFormat/>
     <w:rsid w:val="008C1E35"/>
@@ -2654,9 +2616,9 @@
       <w:contextualSpacing/>
     </w:pPr>
   </w:style>
-  <w:style w:type="character" w:styleId="a7">
+  <w:style w:type="character" w:styleId="IntenseEmphasis">
     <w:name w:val="Intense Emphasis"/>
-    <w:basedOn w:val="a0"/>
+    <w:basedOn w:val="DefaultParagraphFont"/>
     <w:uiPriority w:val="21"/>
     <w:qFormat/>
     <w:rsid w:val="008C1E35"/>
@@ -2666,11 +2628,11 @@
       <w:color w:val="2F5496" w:themeColor="accent1" w:themeShade="BF"/>
     </w:rPr>
   </w:style>
-  <w:style w:type="paragraph" w:styleId="a8">
+  <w:style w:type="paragraph" w:styleId="IntenseQuote">
     <w:name w:val="Intense Quote"/>
-    <w:basedOn w:val="a"/>
-    <w:next w:val="a"/>
-    <w:link w:val="Char2"/>
+    <w:basedOn w:val="Normal"/>
+    <w:next w:val="Normal"/>
+    <w:link w:val="IntenseQuoteChar"/>
     <w:uiPriority w:val="30"/>
     <w:qFormat/>
     <w:rsid w:val="008C1E35"/>
@@ -2689,10 +2651,10 @@
       <w:color w:val="2F5496" w:themeColor="accent1" w:themeShade="BF"/>
     </w:rPr>
   </w:style>
-  <w:style w:type="character" w:customStyle="1" w:styleId="Char2">
-    <w:name w:val="Έντονο απόσπ. Char"/>
-    <w:basedOn w:val="a0"/>
-    <w:link w:val="a8"/>
+  <w:style w:type="character" w:customStyle="1" w:styleId="IntenseQuoteChar">
+    <w:name w:val="Intense Quote Char"/>
+    <w:basedOn w:val="DefaultParagraphFont"/>
+    <w:link w:val="IntenseQuote"/>
     <w:uiPriority w:val="30"/>
     <w:rsid w:val="008C1E35"/>
     <w:rPr>
@@ -2701,9 +2663,9 @@
       <w:color w:val="2F5496" w:themeColor="accent1" w:themeShade="BF"/>
     </w:rPr>
   </w:style>
-  <w:style w:type="character" w:styleId="a9">
+  <w:style w:type="character" w:styleId="IntenseReference">
     <w:name w:val="Intense Reference"/>
-    <w:basedOn w:val="a0"/>
+    <w:basedOn w:val="DefaultParagraphFont"/>
     <w:uiPriority w:val="32"/>
     <w:qFormat/>
     <w:rsid w:val="008C1E35"/>
@@ -2715,9 +2677,9 @@
       <w:spacing w:val="5"/>
     </w:rPr>
   </w:style>
-  <w:style w:type="paragraph" w:styleId="Web">
+  <w:style w:type="paragraph" w:styleId="NormalWeb">
     <w:name w:val="Normal (Web)"/>
-    <w:basedOn w:val="a"/>
+    <w:basedOn w:val="Normal"/>
     <w:uiPriority w:val="99"/>
     <w:semiHidden/>
     <w:unhideWhenUsed/>
@@ -2733,9 +2695,9 @@
       <w:lang w:eastAsia="el-GR"/>
     </w:rPr>
   </w:style>
-  <w:style w:type="character" w:styleId="aa">
+  <w:style w:type="character" w:styleId="Strong">
     <w:name w:val="Strong"/>
-    <w:basedOn w:val="a0"/>
+    <w:basedOn w:val="DefaultParagraphFont"/>
     <w:uiPriority w:val="22"/>
     <w:qFormat/>
     <w:rsid w:val="005C0547"/>
@@ -2744,9 +2706,9 @@
       <w:bCs/>
     </w:rPr>
   </w:style>
-  <w:style w:type="table" w:styleId="ab">
+  <w:style w:type="table" w:styleId="TableGrid">
     <w:name w:val="Table Grid"/>
-    <w:basedOn w:val="a1"/>
+    <w:basedOn w:val="TableNormal"/>
     <w:uiPriority w:val="39"/>
     <w:rsid w:val="00186FAB"/>
     <w:pPr>
@@ -2763,9 +2725,9 @@
       </w:tblBorders>
     </w:tblPr>
   </w:style>
-  <w:style w:type="character" w:styleId="-">
+  <w:style w:type="character" w:styleId="Hyperlink">
     <w:name w:val="Hyperlink"/>
-    <w:basedOn w:val="a0"/>
+    <w:basedOn w:val="DefaultParagraphFont"/>
     <w:uiPriority w:val="99"/>
     <w:unhideWhenUsed/>
     <w:rsid w:val="003C7E42"/>
@@ -2774,9 +2736,9 @@
       <w:u w:val="single"/>
     </w:rPr>
   </w:style>
-  <w:style w:type="character" w:styleId="ac">
+  <w:style w:type="character" w:styleId="UnresolvedMention">
     <w:name w:val="Unresolved Mention"/>
-    <w:basedOn w:val="a0"/>
+    <w:basedOn w:val="DefaultParagraphFont"/>
     <w:uiPriority w:val="99"/>
     <w:semiHidden/>
     <w:unhideWhenUsed/>
@@ -2786,10 +2748,10 @@
       <w:shd w:val="clear" w:color="auto" w:fill="E1DFDD"/>
     </w:rPr>
   </w:style>
-  <w:style w:type="paragraph" w:styleId="ad">
+  <w:style w:type="paragraph" w:styleId="Header">
     <w:name w:val="header"/>
-    <w:basedOn w:val="a"/>
-    <w:link w:val="Char3"/>
+    <w:basedOn w:val="Normal"/>
+    <w:link w:val="HeaderChar"/>
     <w:uiPriority w:val="99"/>
     <w:unhideWhenUsed/>
     <w:rsid w:val="006236A0"/>
@@ -2801,17 +2763,17 @@
       <w:spacing w:after="0" w:line="240" w:lineRule="auto"/>
     </w:pPr>
   </w:style>
-  <w:style w:type="character" w:customStyle="1" w:styleId="Char3">
-    <w:name w:val="Κεφαλίδα Char"/>
-    <w:basedOn w:val="a0"/>
-    <w:link w:val="ad"/>
+  <w:style w:type="character" w:customStyle="1" w:styleId="HeaderChar">
+    <w:name w:val="Header Char"/>
+    <w:basedOn w:val="DefaultParagraphFont"/>
+    <w:link w:val="Header"/>
     <w:uiPriority w:val="99"/>
     <w:rsid w:val="006236A0"/>
   </w:style>
-  <w:style w:type="paragraph" w:styleId="ae">
+  <w:style w:type="paragraph" w:styleId="Footer">
     <w:name w:val="footer"/>
-    <w:basedOn w:val="a"/>
-    <w:link w:val="Char4"/>
+    <w:basedOn w:val="Normal"/>
+    <w:link w:val="FooterChar"/>
     <w:uiPriority w:val="99"/>
     <w:unhideWhenUsed/>
     <w:rsid w:val="006236A0"/>
@@ -2823,10 +2785,10 @@
       <w:spacing w:after="0" w:line="240" w:lineRule="auto"/>
     </w:pPr>
   </w:style>
-  <w:style w:type="character" w:customStyle="1" w:styleId="Char4">
-    <w:name w:val="Υποσέλιδο Char"/>
-    <w:basedOn w:val="a0"/>
-    <w:link w:val="ae"/>
+  <w:style w:type="character" w:customStyle="1" w:styleId="FooterChar">
+    <w:name w:val="Footer Char"/>
+    <w:basedOn w:val="DefaultParagraphFont"/>
+    <w:link w:val="Footer"/>
     <w:uiPriority w:val="99"/>
     <w:rsid w:val="006236A0"/>
   </w:style>

</xml_diff>